<commit_message>
Atualizando modelo de recibo
</commit_message>
<xml_diff>
--- a/modelo-recibo.docx
+++ b/modelo-recibo.docx
@@ -271,7 +271,7 @@
               </wp:anchor>
             </w:drawing>
           </mc:Choice>
-          <mc:Fallback xmlns:cr="http://schemas.microsoft.com/office/comments/2020/reactions" xmlns="http://schemas.microsoft.com/office/tasks/2019/documenttasks" xmlns:dgm="http://schemas.openxmlformats.org/drawingml/2006/diagram" xmlns:lc="http://schemas.openxmlformats.org/drawingml/2006/lockedCanvas" xmlns:c="http://schemas.openxmlformats.org/drawingml/2006/chart" xmlns:pic="http://schemas.openxmlformats.org/drawingml/2006/picture" xmlns:a="http://schemas.openxmlformats.org/drawingml/2006/main" xmlns:sl="http://schemas.openxmlformats.org/schemaLibrary/2006/main">
+          <mc:Fallback xmlns:sl="http://schemas.openxmlformats.org/schemaLibrary/2006/main" xmlns:a="http://schemas.openxmlformats.org/drawingml/2006/main" xmlns:pic="http://schemas.openxmlformats.org/drawingml/2006/picture" xmlns:c="http://schemas.openxmlformats.org/drawingml/2006/chart" xmlns:lc="http://schemas.openxmlformats.org/drawingml/2006/lockedCanvas" xmlns:dgm="http://schemas.openxmlformats.org/drawingml/2006/diagram" xmlns="http://schemas.microsoft.com/office/tasks/2019/documenttasks" xmlns:cr="http://schemas.microsoft.com/office/comments/2020/reactions">
             <w:drawing>
               <wp:anchor allowOverlap="1" behindDoc="0" distB="0" distT="0" distL="0" distR="0" hidden="0" layoutInCell="1" locked="0" relativeHeight="0" simplePos="0">
                 <wp:simplePos x="0" y="0"/>
@@ -525,7 +525,7 @@
               </wp:anchor>
             </w:drawing>
           </mc:Choice>
-          <mc:Fallback xmlns:cr="http://schemas.microsoft.com/office/comments/2020/reactions" xmlns="http://schemas.microsoft.com/office/tasks/2019/documenttasks" xmlns:dgm="http://schemas.openxmlformats.org/drawingml/2006/diagram" xmlns:lc="http://schemas.openxmlformats.org/drawingml/2006/lockedCanvas" xmlns:c="http://schemas.openxmlformats.org/drawingml/2006/chart" xmlns:pic="http://schemas.openxmlformats.org/drawingml/2006/picture" xmlns:a="http://schemas.openxmlformats.org/drawingml/2006/main" xmlns:sl="http://schemas.openxmlformats.org/schemaLibrary/2006/main">
+          <mc:Fallback xmlns:sl="http://schemas.openxmlformats.org/schemaLibrary/2006/main" xmlns:a="http://schemas.openxmlformats.org/drawingml/2006/main" xmlns:pic="http://schemas.openxmlformats.org/drawingml/2006/picture" xmlns:c="http://schemas.openxmlformats.org/drawingml/2006/chart" xmlns:lc="http://schemas.openxmlformats.org/drawingml/2006/lockedCanvas" xmlns:dgm="http://schemas.openxmlformats.org/drawingml/2006/diagram" xmlns="http://schemas.microsoft.com/office/tasks/2019/documenttasks" xmlns:cr="http://schemas.microsoft.com/office/comments/2020/reactions">
             <w:drawing>
               <wp:anchor allowOverlap="1" behindDoc="0" distB="0" distT="0" distL="0" distR="0" hidden="0" layoutInCell="1" locked="0" relativeHeight="0" simplePos="0">
                 <wp:simplePos x="0" y="0"/>
@@ -1060,7 +1060,7 @@
               </wp:anchor>
             </w:drawing>
           </mc:Choice>
-          <mc:Fallback xmlns:cr="http://schemas.microsoft.com/office/comments/2020/reactions" xmlns="http://schemas.microsoft.com/office/tasks/2019/documenttasks" xmlns:dgm="http://schemas.openxmlformats.org/drawingml/2006/diagram" xmlns:lc="http://schemas.openxmlformats.org/drawingml/2006/lockedCanvas" xmlns:c="http://schemas.openxmlformats.org/drawingml/2006/chart" xmlns:pic="http://schemas.openxmlformats.org/drawingml/2006/picture" xmlns:a="http://schemas.openxmlformats.org/drawingml/2006/main" xmlns:sl="http://schemas.openxmlformats.org/schemaLibrary/2006/main">
+          <mc:Fallback xmlns:sl="http://schemas.openxmlformats.org/schemaLibrary/2006/main" xmlns:a="http://schemas.openxmlformats.org/drawingml/2006/main" xmlns:pic="http://schemas.openxmlformats.org/drawingml/2006/picture" xmlns:c="http://schemas.openxmlformats.org/drawingml/2006/chart" xmlns:lc="http://schemas.openxmlformats.org/drawingml/2006/lockedCanvas" xmlns:dgm="http://schemas.openxmlformats.org/drawingml/2006/diagram" xmlns="http://schemas.microsoft.com/office/tasks/2019/documenttasks" xmlns:cr="http://schemas.microsoft.com/office/comments/2020/reactions">
             <w:drawing>
               <wp:anchor allowOverlap="1" behindDoc="0" distB="0" distT="0" distL="0" distR="0" hidden="0" layoutInCell="1" locked="0" relativeHeight="0" simplePos="0">
                 <wp:simplePos x="0" y="0"/>
@@ -1131,22 +1131,10 @@
           <w:right w:val="nil"/>
           <w:between w:val="nil"/>
         </w:pBdr>
-        <w:spacing w:before="20" w:line="249" w:lineRule="auto"/>
-        <w:ind w:left="6633" w:right="1956" w:hanging="272"/>
-        <w:jc w:val="center"/>
-        <w:rPr>
-          <w:color w:val="000000"/>
-        </w:rPr>
-      </w:pPr>
-      <w:r>
-        <w:rPr>
-          <w:color w:val="000000"/>
-        </w:rPr>
-        <w:t xml:space="preserve">CPF: </w:t>
-      </w:r>
-      <w:r>
-        <w:t>XXX.XXX.XXX-XX</w:t>
-      </w:r>
+        <w:rPr>
+          <w:color w:val="000000"/>
+        </w:rPr>
+      </w:pPr>
     </w:p>
     <w:p>
       <w:pPr>
@@ -1456,7 +1444,7 @@
               </wp:anchor>
             </w:drawing>
           </mc:Choice>
-          <mc:Fallback xmlns:cr="http://schemas.microsoft.com/office/comments/2020/reactions" xmlns="http://schemas.microsoft.com/office/tasks/2019/documenttasks" xmlns:dgm="http://schemas.openxmlformats.org/drawingml/2006/diagram" xmlns:lc="http://schemas.openxmlformats.org/drawingml/2006/lockedCanvas" xmlns:c="http://schemas.openxmlformats.org/drawingml/2006/chart" xmlns:pic="http://schemas.openxmlformats.org/drawingml/2006/picture" xmlns:a="http://schemas.openxmlformats.org/drawingml/2006/main" xmlns:sl="http://schemas.openxmlformats.org/schemaLibrary/2006/main">
+          <mc:Fallback xmlns:sl="http://schemas.openxmlformats.org/schemaLibrary/2006/main" xmlns:a="http://schemas.openxmlformats.org/drawingml/2006/main" xmlns:pic="http://schemas.openxmlformats.org/drawingml/2006/picture" xmlns:c="http://schemas.openxmlformats.org/drawingml/2006/chart" xmlns:lc="http://schemas.openxmlformats.org/drawingml/2006/lockedCanvas" xmlns:dgm="http://schemas.openxmlformats.org/drawingml/2006/diagram" xmlns="http://schemas.microsoft.com/office/tasks/2019/documenttasks" xmlns:cr="http://schemas.microsoft.com/office/comments/2020/reactions">
             <w:drawing>
               <wp:anchor allowOverlap="1" behindDoc="0" distB="0" distT="0" distL="0" distR="0" hidden="0" layoutInCell="1" locked="0" relativeHeight="0" simplePos="0">
                 <wp:simplePos x="0" y="0"/>

</xml_diff>

<commit_message>
Mundaça no modelo de recibo.
</commit_message>
<xml_diff>
--- a/modelo-recibo.docx
+++ b/modelo-recibo.docx
@@ -1114,43 +1114,16 @@
           <w:right w:val="nil"/>
           <w:between w:val="nil"/>
         </w:pBdr>
-        <w:spacing w:before="20" w:line="249" w:lineRule="auto"/>
-        <w:ind w:left="6633" w:right="1956" w:hanging="272"/>
         <w:jc w:val="center"/>
-      </w:pPr>
-      <w:r>
-        <w:t>[autor]</w:t>
-      </w:r>
-    </w:p>
-    <w:p>
-      <w:pPr>
-        <w:pBdr>
-          <w:top w:val="nil"/>
-          <w:left w:val="nil"/>
-          <w:bottom w:val="nil"/>
-          <w:right w:val="nil"/>
-          <w:between w:val="nil"/>
-        </w:pBdr>
-        <w:rPr>
-          <w:color w:val="000000"/>
-        </w:rPr>
-      </w:pPr>
-    </w:p>
-    <w:p>
-      <w:pPr>
-        <w:pBdr>
-          <w:top w:val="nil"/>
-          <w:left w:val="nil"/>
-          <w:bottom w:val="nil"/>
-          <w:right w:val="nil"/>
-          <w:between w:val="nil"/>
-        </w:pBdr>
         <w:rPr>
           <w:color w:val="000000"/>
           <w:sz w:val="20"/>
           <w:szCs w:val="20"/>
         </w:rPr>
       </w:pPr>
+      <w:r>
+        <w:t xml:space="preserve">                                                                    [autor]</w:t>
+      </w:r>
     </w:p>
     <w:p>
       <w:pPr>
@@ -1273,6 +1246,7 @@
           <w:right w:val="nil"/>
           <w:between w:val="nil"/>
         </w:pBdr>
+        <w:spacing w:before="97"/>
         <w:rPr>
           <w:color w:val="000000"/>
           <w:sz w:val="20"/>
@@ -1289,6 +1263,8 @@
           <w:right w:val="nil"/>
           <w:between w:val="nil"/>
         </w:pBdr>
+        <w:ind w:right="446"/>
+        <w:jc w:val="center"/>
         <w:rPr>
           <w:color w:val="000000"/>
           <w:sz w:val="20"/>
@@ -1305,7 +1281,8 @@
           <w:right w:val="nil"/>
           <w:between w:val="nil"/>
         </w:pBdr>
-        <w:spacing w:before="97"/>
+        <w:ind w:right="446"/>
+        <w:jc w:val="center"/>
         <w:rPr>
           <w:color w:val="000000"/>
           <w:sz w:val="20"/>
@@ -2156,7 +2133,6 @@
   <w:style w:type="character" w:default="1" w:styleId="Fontepargpadro">
     <w:name w:val="Default Paragraph Font"/>
     <w:uiPriority w:val="1"/>
-    <w:semiHidden/>
     <w:unhideWhenUsed/>
   </w:style>
   <w:style w:type="table" w:default="1" w:styleId="Tabelanormal">

</xml_diff>

<commit_message>
Adicionando novo arquivo principal com função de conversao automatica para pdf e novas mudanças no modelo de recibo
</commit_message>
<xml_diff>
--- a/modelo-recibo.docx
+++ b/modelo-recibo.docx
@@ -1114,43 +1114,16 @@
           <w:right w:val="nil"/>
           <w:between w:val="nil"/>
         </w:pBdr>
-        <w:spacing w:before="20" w:line="249" w:lineRule="auto"/>
-        <w:ind w:left="6633" w:right="1956" w:hanging="272"/>
         <w:jc w:val="center"/>
-      </w:pPr>
-      <w:r>
-        <w:t>[autor]</w:t>
-      </w:r>
-    </w:p>
-    <w:p>
-      <w:pPr>
-        <w:pBdr>
-          <w:top w:val="nil"/>
-          <w:left w:val="nil"/>
-          <w:bottom w:val="nil"/>
-          <w:right w:val="nil"/>
-          <w:between w:val="nil"/>
-        </w:pBdr>
-        <w:rPr>
-          <w:color w:val="000000"/>
-        </w:rPr>
-      </w:pPr>
-    </w:p>
-    <w:p>
-      <w:pPr>
-        <w:pBdr>
-          <w:top w:val="nil"/>
-          <w:left w:val="nil"/>
-          <w:bottom w:val="nil"/>
-          <w:right w:val="nil"/>
-          <w:between w:val="nil"/>
-        </w:pBdr>
         <w:rPr>
           <w:color w:val="000000"/>
           <w:sz w:val="20"/>
           <w:szCs w:val="20"/>
         </w:rPr>
       </w:pPr>
+      <w:r>
+        <w:t xml:space="preserve">                                                                    [autor]</w:t>
+      </w:r>
     </w:p>
     <w:p>
       <w:pPr>
@@ -1273,6 +1246,7 @@
           <w:right w:val="nil"/>
           <w:between w:val="nil"/>
         </w:pBdr>
+        <w:spacing w:before="97"/>
         <w:rPr>
           <w:color w:val="000000"/>
           <w:sz w:val="20"/>
@@ -1289,6 +1263,8 @@
           <w:right w:val="nil"/>
           <w:between w:val="nil"/>
         </w:pBdr>
+        <w:ind w:right="446"/>
+        <w:jc w:val="center"/>
         <w:rPr>
           <w:color w:val="000000"/>
           <w:sz w:val="20"/>
@@ -1305,7 +1281,8 @@
           <w:right w:val="nil"/>
           <w:between w:val="nil"/>
         </w:pBdr>
-        <w:spacing w:before="97"/>
+        <w:ind w:right="446"/>
+        <w:jc w:val="center"/>
         <w:rPr>
           <w:color w:val="000000"/>
           <w:sz w:val="20"/>
@@ -2156,7 +2133,6 @@
   <w:style w:type="character" w:default="1" w:styleId="Fontepargpadro">
     <w:name w:val="Default Paragraph Font"/>
     <w:uiPriority w:val="1"/>
-    <w:semiHidden/>
     <w:unhideWhenUsed/>
   </w:style>
   <w:style w:type="table" w:default="1" w:styleId="Tabelanormal">

</xml_diff>